<commit_message>
Se agrega historia de visualizar alarma
</commit_message>
<xml_diff>
--- a/doc/UserStories.docx
+++ b/doc/UserStories.docx
@@ -18,7 +18,15 @@
             <w:tcW w:w="2942" w:type="dxa"/>
           </w:tcPr>
           <w:p>
-            <w:r>
+            <w:pPr>
+              <w:rPr>
+                <w:b/>
+              </w:rPr>
+            </w:pPr>
+            <w:r>
+              <w:rPr>
+                <w:b/>
+              </w:rPr>
               <w:t>Login</w:t>
             </w:r>
           </w:p>
@@ -237,6 +245,14 @@
             <w:r>
               <w:t xml:space="preserve"> mail</w:t>
             </w:r>
+            <w:r>
+              <w:t xml:space="preserve"> : </w:t>
+            </w:r>
+            <w:proofErr w:type="spellStart"/>
+            <w:r>
+              <w:t>pepe@gmail</w:t>
+            </w:r>
+            <w:proofErr w:type="spellEnd"/>
           </w:p>
         </w:tc>
       </w:tr>
@@ -260,6 +276,9 @@
             <w:r>
               <w:t xml:space="preserve"> pass</w:t>
             </w:r>
+            <w:r>
+              <w:t xml:space="preserve"> : 1234</w:t>
+            </w:r>
           </w:p>
         </w:tc>
       </w:tr>
@@ -297,6 +316,34 @@
           <w:p>
             <w:proofErr w:type="spellStart"/>
             <w:r>
+              <w:t>Validar</w:t>
+            </w:r>
+            <w:proofErr w:type="spellEnd"/>
+            <w:r>
+              <w:t xml:space="preserve"> </w:t>
+            </w:r>
+            <w:proofErr w:type="spellStart"/>
+            <w:r>
+              <w:t>ingreso</w:t>
+            </w:r>
+            <w:proofErr w:type="spellEnd"/>
+          </w:p>
+        </w:tc>
+      </w:tr>
+      <w:tr>
+        <w:tc>
+          <w:tcPr>
+            <w:tcW w:w="2942" w:type="dxa"/>
+          </w:tcPr>
+          <w:p/>
+        </w:tc>
+        <w:tc>
+          <w:tcPr>
+            <w:tcW w:w="2943" w:type="dxa"/>
+          </w:tcPr>
+          <w:p>
+            <w:proofErr w:type="spellStart"/>
+            <w:r>
               <w:t>Estoy</w:t>
             </w:r>
             <w:proofErr w:type="spellEnd"/>
@@ -312,6 +359,20 @@
               <w:t xml:space="preserve"> Home</w:t>
             </w:r>
           </w:p>
+        </w:tc>
+      </w:tr>
+      <w:tr>
+        <w:tc>
+          <w:tcPr>
+            <w:tcW w:w="2942" w:type="dxa"/>
+          </w:tcPr>
+          <w:p/>
+        </w:tc>
+        <w:tc>
+          <w:tcPr>
+            <w:tcW w:w="2943" w:type="dxa"/>
+          </w:tcPr>
+          <w:p/>
         </w:tc>
       </w:tr>
     </w:tbl>
@@ -338,24 +399,44 @@
             <w:tcW w:w="2942" w:type="dxa"/>
           </w:tcPr>
           <w:p>
-            <w:proofErr w:type="spellStart"/>
-            <w:r>
+            <w:pPr>
+              <w:rPr>
+                <w:b/>
+              </w:rPr>
+            </w:pPr>
+            <w:proofErr w:type="spellStart"/>
+            <w:r>
+              <w:rPr>
+                <w:b/>
+              </w:rPr>
               <w:t>Agregar</w:t>
             </w:r>
             <w:proofErr w:type="spellEnd"/>
             <w:r>
+              <w:rPr>
+                <w:b/>
+              </w:rPr>
               <w:t xml:space="preserve"> un </w:t>
             </w:r>
             <w:proofErr w:type="spellStart"/>
             <w:r>
+              <w:rPr>
+                <w:b/>
+              </w:rPr>
               <w:t>ingreso</w:t>
             </w:r>
             <w:proofErr w:type="spellEnd"/>
             <w:r>
+              <w:rPr>
+                <w:b/>
+              </w:rPr>
               <w:t xml:space="preserve"> </w:t>
             </w:r>
             <w:proofErr w:type="spellStart"/>
             <w:r>
+              <w:rPr>
+                <w:b/>
+              </w:rPr>
               <w:t>monetario</w:t>
             </w:r>
             <w:proofErr w:type="spellEnd"/>
@@ -498,13 +579,7 @@
               <w:rPr>
                 <w:lang w:val="es-AR"/>
               </w:rPr>
-              <w:t xml:space="preserve">Criterios de aceptación </w:t>
-            </w:r>
-            <w:r>
-              <w:rPr>
-                <w:lang w:val="es-AR"/>
-              </w:rPr>
-              <w:t>Agregar un ingreso</w:t>
+              <w:t>Criterios de aceptación Agregar un ingreso</w:t>
             </w:r>
           </w:p>
         </w:tc>
@@ -699,10 +774,1451 @@
             </w:r>
             <w:proofErr w:type="spellEnd"/>
           </w:p>
+        </w:tc>
+      </w:tr>
+      <w:tr>
+        <w:tc>
+          <w:tcPr>
+            <w:tcW w:w="2942" w:type="dxa"/>
+          </w:tcPr>
+          <w:p/>
+        </w:tc>
+        <w:tc>
+          <w:tcPr>
+            <w:tcW w:w="2943" w:type="dxa"/>
+          </w:tcPr>
+          <w:p/>
         </w:tc>
       </w:tr>
     </w:tbl>
     <w:p>
+      <w:pPr>
+        <w:pBdr>
+          <w:bottom w:val="single" w:sz="12" w:space="1" w:color="auto"/>
+        </w:pBdr>
+      </w:pPr>
+    </w:p>
+    <w:p/>
+    <w:tbl>
+      <w:tblPr>
+        <w:tblStyle w:val="Tablaconcuadrcula"/>
+        <w:tblW w:w="0" w:type="auto"/>
+        <w:tblLook w:val="04A0" w:firstRow="1" w:lastRow="0" w:firstColumn="1" w:lastColumn="0" w:noHBand="0" w:noVBand="1"/>
+      </w:tblPr>
+      <w:tblGrid>
+        <w:gridCol w:w="2942"/>
+        <w:gridCol w:w="2943"/>
+      </w:tblGrid>
+      <w:tr>
+        <w:tc>
+          <w:tcPr>
+            <w:tcW w:w="2942" w:type="dxa"/>
+          </w:tcPr>
+          <w:p>
+            <w:pPr>
+              <w:rPr>
+                <w:b/>
+              </w:rPr>
+            </w:pPr>
+            <w:proofErr w:type="spellStart"/>
+            <w:r>
+              <w:rPr>
+                <w:b/>
+              </w:rPr>
+              <w:t>Visualizar</w:t>
+            </w:r>
+            <w:proofErr w:type="spellEnd"/>
+            <w:r>
+              <w:rPr>
+                <w:b/>
+              </w:rPr>
+              <w:t xml:space="preserve"> </w:t>
+            </w:r>
+            <w:proofErr w:type="spellStart"/>
+            <w:r>
+              <w:rPr>
+                <w:b/>
+              </w:rPr>
+              <w:t>Alerta</w:t>
+            </w:r>
+            <w:proofErr w:type="spellEnd"/>
+          </w:p>
+        </w:tc>
+        <w:tc>
+          <w:tcPr>
+            <w:tcW w:w="2943" w:type="dxa"/>
+          </w:tcPr>
+          <w:p/>
+        </w:tc>
+      </w:tr>
+      <w:tr>
+        <w:tc>
+          <w:tcPr>
+            <w:tcW w:w="2942" w:type="dxa"/>
+          </w:tcPr>
+          <w:p>
+            <w:r>
+              <w:t>Como</w:t>
+            </w:r>
+          </w:p>
+        </w:tc>
+        <w:tc>
+          <w:tcPr>
+            <w:tcW w:w="2943" w:type="dxa"/>
+          </w:tcPr>
+          <w:p>
+            <w:r>
+              <w:t>Usuario</w:t>
+            </w:r>
+          </w:p>
+        </w:tc>
+      </w:tr>
+      <w:tr>
+        <w:tc>
+          <w:tcPr>
+            <w:tcW w:w="2942" w:type="dxa"/>
+          </w:tcPr>
+          <w:p>
+            <w:proofErr w:type="spellStart"/>
+            <w:r>
+              <w:t>Quiero</w:t>
+            </w:r>
+            <w:proofErr w:type="spellEnd"/>
+          </w:p>
+        </w:tc>
+        <w:tc>
+          <w:tcPr>
+            <w:tcW w:w="2943" w:type="dxa"/>
+          </w:tcPr>
+          <w:p>
+            <w:pPr>
+              <w:rPr>
+                <w:lang w:val="es-AR"/>
+              </w:rPr>
+            </w:pPr>
+            <w:r>
+              <w:rPr>
+                <w:lang w:val="es-AR"/>
+              </w:rPr>
+              <w:t xml:space="preserve">Agregar </w:t>
+            </w:r>
+            <w:r>
+              <w:rPr>
+                <w:lang w:val="es-AR"/>
+              </w:rPr>
+              <w:t xml:space="preserve"> un gasto</w:t>
+            </w:r>
+          </w:p>
+        </w:tc>
+      </w:tr>
+      <w:tr>
+        <w:tc>
+          <w:tcPr>
+            <w:tcW w:w="2942" w:type="dxa"/>
+          </w:tcPr>
+          <w:p>
+            <w:r>
+              <w:t>Para</w:t>
+            </w:r>
+          </w:p>
+        </w:tc>
+        <w:tc>
+          <w:tcPr>
+            <w:tcW w:w="2943" w:type="dxa"/>
+          </w:tcPr>
+          <w:p>
+            <w:pPr>
+              <w:rPr>
+                <w:lang w:val="es-AR"/>
+              </w:rPr>
+            </w:pPr>
+            <w:r>
+              <w:rPr>
+                <w:lang w:val="es-AR"/>
+              </w:rPr>
+              <w:t>Disparar alerta sobre el saldo remanente</w:t>
+            </w:r>
+          </w:p>
+        </w:tc>
+      </w:tr>
+    </w:tbl>
+    <w:p>
+      <w:pPr>
+        <w:rPr>
+          <w:lang w:val="es-AR"/>
+        </w:rPr>
+      </w:pPr>
+    </w:p>
+    <w:tbl>
+      <w:tblPr>
+        <w:tblStyle w:val="Tablaconcuadrcula"/>
+        <w:tblW w:w="0" w:type="auto"/>
+        <w:tblLook w:val="04A0" w:firstRow="1" w:lastRow="0" w:firstColumn="1" w:lastColumn="0" w:noHBand="0" w:noVBand="1"/>
+      </w:tblPr>
+      <w:tblGrid>
+        <w:gridCol w:w="2942"/>
+        <w:gridCol w:w="2943"/>
+      </w:tblGrid>
+      <w:tr>
+        <w:tc>
+          <w:tcPr>
+            <w:tcW w:w="5885" w:type="dxa"/>
+            <w:gridSpan w:val="2"/>
+          </w:tcPr>
+          <w:p>
+            <w:pPr>
+              <w:rPr>
+                <w:lang w:val="es-AR"/>
+              </w:rPr>
+            </w:pPr>
+            <w:r>
+              <w:rPr>
+                <w:lang w:val="es-AR"/>
+              </w:rPr>
+              <w:t xml:space="preserve">Criterios </w:t>
+            </w:r>
+            <w:r>
+              <w:rPr>
+                <w:lang w:val="es-AR"/>
+              </w:rPr>
+              <w:t>de aceptación Visualizar Alerta</w:t>
+            </w:r>
+            <w:r>
+              <w:rPr>
+                <w:lang w:val="es-AR"/>
+              </w:rPr>
+              <w:t xml:space="preserve"> cuando los gastos representan el 95% del saldo</w:t>
+            </w:r>
+          </w:p>
+        </w:tc>
+      </w:tr>
+      <w:tr>
+        <w:tc>
+          <w:tcPr>
+            <w:tcW w:w="2942" w:type="dxa"/>
+          </w:tcPr>
+          <w:p>
+            <w:proofErr w:type="spellStart"/>
+            <w:r>
+              <w:t>Hacer</w:t>
+            </w:r>
+            <w:proofErr w:type="spellEnd"/>
+          </w:p>
+        </w:tc>
+        <w:tc>
+          <w:tcPr>
+            <w:tcW w:w="2943" w:type="dxa"/>
+          </w:tcPr>
+          <w:p>
+            <w:proofErr w:type="spellStart"/>
+            <w:r>
+              <w:t>Egreso</w:t>
+            </w:r>
+            <w:proofErr w:type="spellEnd"/>
+            <w:r>
+              <w:t xml:space="preserve"> </w:t>
+            </w:r>
+            <w:proofErr w:type="spellStart"/>
+            <w:r>
+              <w:t>monetario</w:t>
+            </w:r>
+            <w:proofErr w:type="spellEnd"/>
+            <w:r>
+              <w:t xml:space="preserve"> de 5000</w:t>
+            </w:r>
+          </w:p>
+        </w:tc>
+      </w:tr>
+      <w:tr>
+        <w:tc>
+          <w:tcPr>
+            <w:tcW w:w="2942" w:type="dxa"/>
+          </w:tcPr>
+          <w:p>
+            <w:proofErr w:type="spellStart"/>
+            <w:r>
+              <w:t>Cuando</w:t>
+            </w:r>
+            <w:proofErr w:type="spellEnd"/>
+          </w:p>
+        </w:tc>
+        <w:tc>
+          <w:tcPr>
+            <w:tcW w:w="2943" w:type="dxa"/>
+          </w:tcPr>
+          <w:p>
+            <w:pPr>
+              <w:rPr>
+                <w:lang w:val="es-AR"/>
+              </w:rPr>
+            </w:pPr>
+            <w:r>
+              <w:rPr>
+                <w:lang w:val="es-AR"/>
+              </w:rPr>
+              <w:t xml:space="preserve">Tengo </w:t>
+            </w:r>
+            <w:r>
+              <w:rPr>
+                <w:lang w:val="es-AR"/>
+              </w:rPr>
+              <w:t>un saldo a favor de 52</w:t>
+            </w:r>
+            <w:r>
+              <w:rPr>
+                <w:lang w:val="es-AR"/>
+              </w:rPr>
+              <w:t>00</w:t>
+            </w:r>
+          </w:p>
+          <w:p>
+            <w:pPr>
+              <w:rPr>
+                <w:lang w:val="es-AR"/>
+              </w:rPr>
+            </w:pPr>
+          </w:p>
+        </w:tc>
+      </w:tr>
+      <w:tr>
+        <w:tc>
+          <w:tcPr>
+            <w:tcW w:w="2942" w:type="dxa"/>
+          </w:tcPr>
+          <w:p>
+            <w:proofErr w:type="spellStart"/>
+            <w:r>
+              <w:lastRenderedPageBreak/>
+              <w:t>Luego</w:t>
+            </w:r>
+            <w:proofErr w:type="spellEnd"/>
+          </w:p>
+        </w:tc>
+        <w:tc>
+          <w:tcPr>
+            <w:tcW w:w="2943" w:type="dxa"/>
+          </w:tcPr>
+          <w:p>
+            <w:pPr>
+              <w:rPr>
+                <w:lang w:val="es-AR"/>
+              </w:rPr>
+            </w:pPr>
+            <w:r>
+              <w:rPr>
+                <w:lang w:val="es-AR"/>
+              </w:rPr>
+              <w:t xml:space="preserve">Como el </w:t>
+            </w:r>
+            <w:r>
+              <w:rPr>
+                <w:lang w:val="es-AR"/>
+              </w:rPr>
+              <w:t xml:space="preserve">cúmulo de </w:t>
+            </w:r>
+            <w:r>
+              <w:rPr>
+                <w:lang w:val="es-AR"/>
+              </w:rPr>
+              <w:t>gasto</w:t>
+            </w:r>
+            <w:r>
+              <w:rPr>
+                <w:lang w:val="es-AR"/>
+              </w:rPr>
+              <w:t>s</w:t>
+            </w:r>
+            <w:r>
+              <w:rPr>
+                <w:lang w:val="es-AR"/>
+              </w:rPr>
+              <w:t xml:space="preserve"> que se ingresa representa </w:t>
+            </w:r>
+            <w:r>
+              <w:rPr>
+                <w:lang w:val="es-AR"/>
+              </w:rPr>
+              <w:t>más</w:t>
+            </w:r>
+            <w:r>
+              <w:rPr>
+                <w:lang w:val="es-AR"/>
+              </w:rPr>
+              <w:t xml:space="preserve"> del 95</w:t>
+            </w:r>
+            <w:r>
+              <w:rPr>
+                <w:lang w:val="es-AR"/>
+              </w:rPr>
+              <w:t xml:space="preserve">% del saldo existente se genera un alerta </w:t>
+            </w:r>
+          </w:p>
+        </w:tc>
+      </w:tr>
+      <w:tr>
+        <w:tc>
+          <w:tcPr>
+            <w:tcW w:w="2942" w:type="dxa"/>
+          </w:tcPr>
+          <w:p>
+            <w:pPr>
+              <w:rPr>
+                <w:lang w:val="es-AR"/>
+              </w:rPr>
+            </w:pPr>
+            <w:proofErr w:type="spellStart"/>
+            <w:r>
+              <w:rPr>
+                <w:lang w:val="es-AR"/>
+              </w:rPr>
+              <w:t>gui</w:t>
+            </w:r>
+            <w:proofErr w:type="spellEnd"/>
+          </w:p>
+        </w:tc>
+        <w:tc>
+          <w:tcPr>
+            <w:tcW w:w="2943" w:type="dxa"/>
+          </w:tcPr>
+          <w:p>
+            <w:pPr>
+              <w:rPr>
+                <w:lang w:val="es-AR"/>
+              </w:rPr>
+            </w:pPr>
+            <w:r>
+              <w:rPr>
+                <w:lang w:val="es-AR"/>
+              </w:rPr>
+              <w:t>Se muestra el mensaje, con las opciones para continuar</w:t>
+            </w:r>
+            <w:r>
+              <w:rPr>
+                <w:lang w:val="es-AR"/>
+              </w:rPr>
+              <w:t xml:space="preserve"> o cancelar la operación.</w:t>
+            </w:r>
+          </w:p>
+        </w:tc>
+      </w:tr>
+      <w:tr>
+        <w:tc>
+          <w:tcPr>
+            <w:tcW w:w="2942" w:type="dxa"/>
+          </w:tcPr>
+          <w:p>
+            <w:pPr>
+              <w:rPr>
+                <w:lang w:val="es-AR"/>
+              </w:rPr>
+            </w:pPr>
+            <w:r>
+              <w:rPr>
+                <w:lang w:val="es-AR"/>
+              </w:rPr>
+              <w:t xml:space="preserve">Si continua </w:t>
+            </w:r>
+          </w:p>
+        </w:tc>
+        <w:tc>
+          <w:tcPr>
+            <w:tcW w:w="2943" w:type="dxa"/>
+          </w:tcPr>
+          <w:p>
+            <w:pPr>
+              <w:rPr>
+                <w:lang w:val="es-AR"/>
+              </w:rPr>
+            </w:pPr>
+            <w:r>
+              <w:rPr>
+                <w:lang w:val="es-AR"/>
+              </w:rPr>
+              <w:t xml:space="preserve">Muestra nuevo saldo de </w:t>
+            </w:r>
+            <w:r>
+              <w:rPr>
+                <w:lang w:val="es-AR"/>
+              </w:rPr>
+              <w:t>2</w:t>
+            </w:r>
+            <w:r>
+              <w:rPr>
+                <w:lang w:val="es-AR"/>
+              </w:rPr>
+              <w:t>00.</w:t>
+            </w:r>
+          </w:p>
+        </w:tc>
+      </w:tr>
+      <w:tr>
+        <w:tc>
+          <w:tcPr>
+            <w:tcW w:w="2942" w:type="dxa"/>
+          </w:tcPr>
+          <w:p>
+            <w:pPr>
+              <w:rPr>
+                <w:lang w:val="es-AR"/>
+              </w:rPr>
+            </w:pPr>
+            <w:r>
+              <w:rPr>
+                <w:lang w:val="es-AR"/>
+              </w:rPr>
+              <w:t>Si cancela</w:t>
+            </w:r>
+          </w:p>
+        </w:tc>
+        <w:tc>
+          <w:tcPr>
+            <w:tcW w:w="2943" w:type="dxa"/>
+          </w:tcPr>
+          <w:p>
+            <w:pPr>
+              <w:rPr>
+                <w:lang w:val="es-AR"/>
+              </w:rPr>
+            </w:pPr>
+            <w:r>
+              <w:rPr>
+                <w:lang w:val="es-AR"/>
+              </w:rPr>
+              <w:t>Se cancela la operación y el saldo queda sin modificaciones.</w:t>
+            </w:r>
+          </w:p>
+        </w:tc>
+      </w:tr>
+    </w:tbl>
+    <w:p>
+      <w:pPr>
+        <w:rPr>
+          <w:lang w:val="es-AR"/>
+        </w:rPr>
+      </w:pPr>
+    </w:p>
+    <w:tbl>
+      <w:tblPr>
+        <w:tblStyle w:val="Tablaconcuadrcula"/>
+        <w:tblW w:w="0" w:type="auto"/>
+        <w:tblLook w:val="04A0" w:firstRow="1" w:lastRow="0" w:firstColumn="1" w:lastColumn="0" w:noHBand="0" w:noVBand="1"/>
+      </w:tblPr>
+      <w:tblGrid>
+        <w:gridCol w:w="2942"/>
+        <w:gridCol w:w="2943"/>
+      </w:tblGrid>
+      <w:tr>
+        <w:tc>
+          <w:tcPr>
+            <w:tcW w:w="5885" w:type="dxa"/>
+            <w:gridSpan w:val="2"/>
+          </w:tcPr>
+          <w:p>
+            <w:pPr>
+              <w:rPr>
+                <w:lang w:val="es-AR"/>
+              </w:rPr>
+            </w:pPr>
+            <w:r>
+              <w:rPr>
+                <w:lang w:val="es-AR"/>
+              </w:rPr>
+              <w:t xml:space="preserve">Criterios </w:t>
+            </w:r>
+            <w:r>
+              <w:rPr>
+                <w:lang w:val="es-AR"/>
+              </w:rPr>
+              <w:t>de aceptación Visualizar Alerta</w:t>
+            </w:r>
+            <w:r>
+              <w:rPr>
+                <w:lang w:val="es-AR"/>
+              </w:rPr>
+              <w:t xml:space="preserve"> cuando el saldo restante es menor o igual al 20%</w:t>
+            </w:r>
+          </w:p>
+        </w:tc>
+      </w:tr>
+      <w:tr>
+        <w:tc>
+          <w:tcPr>
+            <w:tcW w:w="2942" w:type="dxa"/>
+          </w:tcPr>
+          <w:p>
+            <w:proofErr w:type="spellStart"/>
+            <w:r>
+              <w:t>Hacer</w:t>
+            </w:r>
+            <w:proofErr w:type="spellEnd"/>
+          </w:p>
+        </w:tc>
+        <w:tc>
+          <w:tcPr>
+            <w:tcW w:w="2943" w:type="dxa"/>
+          </w:tcPr>
+          <w:p>
+            <w:proofErr w:type="spellStart"/>
+            <w:r>
+              <w:t>Egreso</w:t>
+            </w:r>
+            <w:proofErr w:type="spellEnd"/>
+            <w:r>
+              <w:t xml:space="preserve"> </w:t>
+            </w:r>
+            <w:proofErr w:type="spellStart"/>
+            <w:r>
+              <w:t>monetario</w:t>
+            </w:r>
+            <w:proofErr w:type="spellEnd"/>
+            <w:r>
+              <w:t xml:space="preserve"> de 8000</w:t>
+            </w:r>
+          </w:p>
+        </w:tc>
+      </w:tr>
+      <w:tr>
+        <w:tc>
+          <w:tcPr>
+            <w:tcW w:w="2942" w:type="dxa"/>
+          </w:tcPr>
+          <w:p>
+            <w:proofErr w:type="spellStart"/>
+            <w:r>
+              <w:t>Cuando</w:t>
+            </w:r>
+            <w:proofErr w:type="spellEnd"/>
+          </w:p>
+        </w:tc>
+        <w:tc>
+          <w:tcPr>
+            <w:tcW w:w="2943" w:type="dxa"/>
+          </w:tcPr>
+          <w:p>
+            <w:pPr>
+              <w:rPr>
+                <w:lang w:val="es-AR"/>
+              </w:rPr>
+            </w:pPr>
+            <w:r>
+              <w:rPr>
+                <w:lang w:val="es-AR"/>
+              </w:rPr>
+              <w:t xml:space="preserve">Tengo </w:t>
+            </w:r>
+            <w:r>
+              <w:rPr>
+                <w:lang w:val="es-AR"/>
+              </w:rPr>
+              <w:t>un saldo a favor de 10000</w:t>
+            </w:r>
+          </w:p>
+          <w:p>
+            <w:pPr>
+              <w:rPr>
+                <w:lang w:val="es-AR"/>
+              </w:rPr>
+            </w:pPr>
+          </w:p>
+        </w:tc>
+      </w:tr>
+      <w:tr>
+        <w:tc>
+          <w:tcPr>
+            <w:tcW w:w="2942" w:type="dxa"/>
+          </w:tcPr>
+          <w:p>
+            <w:proofErr w:type="spellStart"/>
+            <w:r>
+              <w:t>Luego</w:t>
+            </w:r>
+            <w:proofErr w:type="spellEnd"/>
+          </w:p>
+        </w:tc>
+        <w:tc>
+          <w:tcPr>
+            <w:tcW w:w="2943" w:type="dxa"/>
+          </w:tcPr>
+          <w:p>
+            <w:pPr>
+              <w:rPr>
+                <w:lang w:val="es-AR"/>
+              </w:rPr>
+            </w:pPr>
+            <w:r>
+              <w:rPr>
+                <w:lang w:val="es-AR"/>
+              </w:rPr>
+              <w:t xml:space="preserve">Como </w:t>
+            </w:r>
+            <w:r>
+              <w:rPr>
+                <w:lang w:val="es-AR"/>
+              </w:rPr>
+              <w:t>el cúmulo de gastos</w:t>
+            </w:r>
+            <w:r>
+              <w:rPr>
+                <w:lang w:val="es-AR"/>
+              </w:rPr>
+              <w:t xml:space="preserve"> que se ingresa representa </w:t>
+            </w:r>
+            <w:r>
+              <w:rPr>
+                <w:lang w:val="es-AR"/>
+              </w:rPr>
+              <w:t>el 80</w:t>
+            </w:r>
+            <w:r>
+              <w:rPr>
+                <w:lang w:val="es-AR"/>
+              </w:rPr>
+              <w:t xml:space="preserve">% del saldo existente se genera un alerta </w:t>
+            </w:r>
+          </w:p>
+        </w:tc>
+      </w:tr>
+      <w:tr>
+        <w:tc>
+          <w:tcPr>
+            <w:tcW w:w="2942" w:type="dxa"/>
+          </w:tcPr>
+          <w:p>
+            <w:pPr>
+              <w:rPr>
+                <w:lang w:val="es-AR"/>
+              </w:rPr>
+            </w:pPr>
+          </w:p>
+        </w:tc>
+        <w:tc>
+          <w:tcPr>
+            <w:tcW w:w="2943" w:type="dxa"/>
+          </w:tcPr>
+          <w:p>
+            <w:pPr>
+              <w:rPr>
+                <w:lang w:val="es-AR"/>
+              </w:rPr>
+            </w:pPr>
+            <w:r>
+              <w:rPr>
+                <w:lang w:val="es-AR"/>
+              </w:rPr>
+              <w:t>Se muestra el mensaje de advertencia sobre que el saldo remanente es menor o igual al  20%.</w:t>
+            </w:r>
+          </w:p>
+        </w:tc>
+      </w:tr>
+      <w:tr>
+        <w:tc>
+          <w:tcPr>
+            <w:tcW w:w="2942" w:type="dxa"/>
+          </w:tcPr>
+          <w:p>
+            <w:pPr>
+              <w:rPr>
+                <w:lang w:val="es-AR"/>
+              </w:rPr>
+            </w:pPr>
+            <w:r>
+              <w:rPr>
+                <w:lang w:val="es-AR"/>
+              </w:rPr>
+              <w:t xml:space="preserve"> </w:t>
+            </w:r>
+          </w:p>
+        </w:tc>
+        <w:tc>
+          <w:tcPr>
+            <w:tcW w:w="2943" w:type="dxa"/>
+          </w:tcPr>
+          <w:p>
+            <w:pPr>
+              <w:rPr>
+                <w:lang w:val="es-AR"/>
+              </w:rPr>
+            </w:pPr>
+            <w:r>
+              <w:rPr>
+                <w:lang w:val="es-AR"/>
+              </w:rPr>
+              <w:t xml:space="preserve">Muestra </w:t>
+            </w:r>
+            <w:r>
+              <w:rPr>
+                <w:lang w:val="es-AR"/>
+              </w:rPr>
+              <w:t>nuevo saldo de 2000</w:t>
+            </w:r>
+            <w:r>
+              <w:rPr>
+                <w:lang w:val="es-AR"/>
+              </w:rPr>
+              <w:t>.</w:t>
+            </w:r>
+          </w:p>
+        </w:tc>
+      </w:tr>
+      <w:tr>
+        <w:tc>
+          <w:tcPr>
+            <w:tcW w:w="2942" w:type="dxa"/>
+          </w:tcPr>
+          <w:p>
+            <w:pPr>
+              <w:rPr>
+                <w:lang w:val="es-AR"/>
+              </w:rPr>
+            </w:pPr>
+          </w:p>
+        </w:tc>
+        <w:tc>
+          <w:tcPr>
+            <w:tcW w:w="2943" w:type="dxa"/>
+          </w:tcPr>
+          <w:p>
+            <w:pPr>
+              <w:rPr>
+                <w:lang w:val="es-AR"/>
+              </w:rPr>
+            </w:pPr>
+          </w:p>
+        </w:tc>
+      </w:tr>
+    </w:tbl>
+    <w:p>
+      <w:pPr>
+        <w:rPr>
+          <w:lang w:val="es-AR"/>
+        </w:rPr>
+      </w:pPr>
+    </w:p>
+    <w:tbl>
+      <w:tblPr>
+        <w:tblStyle w:val="Tablaconcuadrcula"/>
+        <w:tblW w:w="0" w:type="auto"/>
+        <w:tblLook w:val="04A0" w:firstRow="1" w:lastRow="0" w:firstColumn="1" w:lastColumn="0" w:noHBand="0" w:noVBand="1"/>
+      </w:tblPr>
+      <w:tblGrid>
+        <w:gridCol w:w="2942"/>
+        <w:gridCol w:w="2943"/>
+      </w:tblGrid>
+      <w:tr>
+        <w:tc>
+          <w:tcPr>
+            <w:tcW w:w="5885" w:type="dxa"/>
+            <w:gridSpan w:val="2"/>
+          </w:tcPr>
+          <w:p>
+            <w:pPr>
+              <w:rPr>
+                <w:lang w:val="es-AR"/>
+              </w:rPr>
+            </w:pPr>
+            <w:r>
+              <w:rPr>
+                <w:lang w:val="es-AR"/>
+              </w:rPr>
+              <w:t xml:space="preserve">Criterios </w:t>
+            </w:r>
+            <w:r>
+              <w:rPr>
+                <w:lang w:val="es-AR"/>
+              </w:rPr>
+              <w:t xml:space="preserve">de aceptación </w:t>
+            </w:r>
+            <w:r>
+              <w:rPr>
+                <w:lang w:val="es-AR"/>
+              </w:rPr>
+              <w:t>Visu</w:t>
+            </w:r>
+            <w:r>
+              <w:rPr>
+                <w:lang w:val="es-AR"/>
+              </w:rPr>
+              <w:t>alizar Alerta</w:t>
+            </w:r>
+            <w:r>
+              <w:rPr>
+                <w:lang w:val="es-AR"/>
+              </w:rPr>
+              <w:t xml:space="preserve"> cuando supera el saldo</w:t>
+            </w:r>
+          </w:p>
+        </w:tc>
+      </w:tr>
+      <w:tr>
+        <w:tc>
+          <w:tcPr>
+            <w:tcW w:w="2942" w:type="dxa"/>
+          </w:tcPr>
+          <w:p>
+            <w:proofErr w:type="spellStart"/>
+            <w:r>
+              <w:t>Hacer</w:t>
+            </w:r>
+            <w:proofErr w:type="spellEnd"/>
+          </w:p>
+        </w:tc>
+        <w:tc>
+          <w:tcPr>
+            <w:tcW w:w="2943" w:type="dxa"/>
+          </w:tcPr>
+          <w:p>
+            <w:proofErr w:type="spellStart"/>
+            <w:r>
+              <w:t>Egreso</w:t>
+            </w:r>
+            <w:proofErr w:type="spellEnd"/>
+            <w:r>
+              <w:t xml:space="preserve"> </w:t>
+            </w:r>
+            <w:proofErr w:type="spellStart"/>
+            <w:r>
+              <w:t>monetario</w:t>
+            </w:r>
+            <w:proofErr w:type="spellEnd"/>
+            <w:r>
+              <w:t xml:space="preserve"> de 8000</w:t>
+            </w:r>
+          </w:p>
+        </w:tc>
+      </w:tr>
+      <w:tr>
+        <w:tc>
+          <w:tcPr>
+            <w:tcW w:w="2942" w:type="dxa"/>
+          </w:tcPr>
+          <w:p>
+            <w:proofErr w:type="spellStart"/>
+            <w:r>
+              <w:t>Cuando</w:t>
+            </w:r>
+            <w:proofErr w:type="spellEnd"/>
+          </w:p>
+        </w:tc>
+        <w:tc>
+          <w:tcPr>
+            <w:tcW w:w="2943" w:type="dxa"/>
+          </w:tcPr>
+          <w:p>
+            <w:pPr>
+              <w:rPr>
+                <w:lang w:val="es-AR"/>
+              </w:rPr>
+            </w:pPr>
+            <w:r>
+              <w:rPr>
+                <w:lang w:val="es-AR"/>
+              </w:rPr>
+              <w:t xml:space="preserve">Tengo </w:t>
+            </w:r>
+            <w:r>
+              <w:rPr>
+                <w:lang w:val="es-AR"/>
+              </w:rPr>
+              <w:t>un saldo a favor de 7000</w:t>
+            </w:r>
+          </w:p>
+          <w:p>
+            <w:pPr>
+              <w:rPr>
+                <w:lang w:val="es-AR"/>
+              </w:rPr>
+            </w:pPr>
+          </w:p>
+        </w:tc>
+      </w:tr>
+      <w:tr>
+        <w:tc>
+          <w:tcPr>
+            <w:tcW w:w="2942" w:type="dxa"/>
+          </w:tcPr>
+          <w:p>
+            <w:proofErr w:type="spellStart"/>
+            <w:r>
+              <w:t>Luego</w:t>
+            </w:r>
+            <w:proofErr w:type="spellEnd"/>
+          </w:p>
+        </w:tc>
+        <w:tc>
+          <w:tcPr>
+            <w:tcW w:w="2943" w:type="dxa"/>
+          </w:tcPr>
+          <w:p>
+            <w:pPr>
+              <w:rPr>
+                <w:lang w:val="es-AR"/>
+              </w:rPr>
+            </w:pPr>
+            <w:r>
+              <w:rPr>
+                <w:lang w:val="es-AR"/>
+              </w:rPr>
+              <w:t xml:space="preserve">Como </w:t>
+            </w:r>
+            <w:r>
+              <w:rPr>
+                <w:lang w:val="es-AR"/>
+              </w:rPr>
+              <w:t>el cúmulo de gastos</w:t>
+            </w:r>
+            <w:r>
+              <w:rPr>
+                <w:lang w:val="es-AR"/>
+              </w:rPr>
+              <w:t xml:space="preserve"> que se ingresa representa </w:t>
+            </w:r>
+            <w:r>
+              <w:rPr>
+                <w:lang w:val="es-AR"/>
+              </w:rPr>
+              <w:t xml:space="preserve">más </w:t>
+            </w:r>
+            <w:r>
+              <w:rPr>
+                <w:lang w:val="es-AR"/>
+              </w:rPr>
+              <w:t xml:space="preserve"> del</w:t>
+            </w:r>
+            <w:r>
+              <w:rPr>
+                <w:lang w:val="es-AR"/>
+              </w:rPr>
+              <w:t xml:space="preserve"> total del</w:t>
+            </w:r>
+            <w:r>
+              <w:rPr>
+                <w:lang w:val="es-AR"/>
+              </w:rPr>
+              <w:t xml:space="preserve"> saldo existente se genera un alerta </w:t>
+            </w:r>
+          </w:p>
+        </w:tc>
+      </w:tr>
+      <w:tr>
+        <w:tc>
+          <w:tcPr>
+            <w:tcW w:w="2942" w:type="dxa"/>
+          </w:tcPr>
+          <w:p>
+            <w:pPr>
+              <w:rPr>
+                <w:lang w:val="es-AR"/>
+              </w:rPr>
+            </w:pPr>
+          </w:p>
+        </w:tc>
+        <w:tc>
+          <w:tcPr>
+            <w:tcW w:w="2943" w:type="dxa"/>
+          </w:tcPr>
+          <w:p>
+            <w:pPr>
+              <w:rPr>
+                <w:lang w:val="es-AR"/>
+              </w:rPr>
+            </w:pPr>
+            <w:r>
+              <w:rPr>
+                <w:lang w:val="es-AR"/>
+              </w:rPr>
+              <w:t>Se m</w:t>
+            </w:r>
+            <w:r>
+              <w:rPr>
+                <w:lang w:val="es-AR"/>
+              </w:rPr>
+              <w:t xml:space="preserve">uestra el mensaje que </w:t>
+            </w:r>
+            <w:r>
+              <w:rPr>
+                <w:lang w:val="es-AR"/>
+              </w:rPr>
+              <w:t>el</w:t>
+            </w:r>
+            <w:r>
+              <w:rPr>
+                <w:lang w:val="es-AR"/>
+              </w:rPr>
+              <w:t xml:space="preserve"> </w:t>
+            </w:r>
+            <w:r>
+              <w:rPr>
+                <w:lang w:val="es-AR"/>
+              </w:rPr>
+              <w:t>total de los gastos supera el saldo.</w:t>
+            </w:r>
+          </w:p>
+        </w:tc>
+      </w:tr>
+      <w:tr>
+        <w:tc>
+          <w:tcPr>
+            <w:tcW w:w="2942" w:type="dxa"/>
+          </w:tcPr>
+          <w:p>
+            <w:pPr>
+              <w:rPr>
+                <w:lang w:val="es-AR"/>
+              </w:rPr>
+            </w:pPr>
+            <w:r>
+              <w:rPr>
+                <w:lang w:val="es-AR"/>
+              </w:rPr>
+              <w:t xml:space="preserve"> </w:t>
+            </w:r>
+          </w:p>
+        </w:tc>
+        <w:tc>
+          <w:tcPr>
+            <w:tcW w:w="2943" w:type="dxa"/>
+          </w:tcPr>
+          <w:p>
+            <w:pPr>
+              <w:rPr>
+                <w:lang w:val="es-AR"/>
+              </w:rPr>
+            </w:pPr>
+            <w:r>
+              <w:rPr>
+                <w:lang w:val="es-AR"/>
+              </w:rPr>
+              <w:t>Muestra el nuevo saldo negativo de (-1000).</w:t>
+            </w:r>
+          </w:p>
+        </w:tc>
+      </w:tr>
+      <w:tr>
+        <w:tc>
+          <w:tcPr>
+            <w:tcW w:w="2942" w:type="dxa"/>
+          </w:tcPr>
+          <w:p>
+            <w:pPr>
+              <w:rPr>
+                <w:lang w:val="es-AR"/>
+              </w:rPr>
+            </w:pPr>
+          </w:p>
+        </w:tc>
+        <w:tc>
+          <w:tcPr>
+            <w:tcW w:w="2943" w:type="dxa"/>
+          </w:tcPr>
+          <w:p>
+            <w:pPr>
+              <w:rPr>
+                <w:lang w:val="es-AR"/>
+              </w:rPr>
+            </w:pPr>
+          </w:p>
+        </w:tc>
+      </w:tr>
+      <w:tr>
+        <w:tc>
+          <w:tcPr>
+            <w:tcW w:w="2942" w:type="dxa"/>
+          </w:tcPr>
+          <w:p>
+            <w:pPr>
+              <w:rPr>
+                <w:lang w:val="es-AR"/>
+              </w:rPr>
+            </w:pPr>
+          </w:p>
+        </w:tc>
+        <w:tc>
+          <w:tcPr>
+            <w:tcW w:w="2943" w:type="dxa"/>
+          </w:tcPr>
+          <w:p>
+            <w:pPr>
+              <w:rPr>
+                <w:lang w:val="es-AR"/>
+              </w:rPr>
+            </w:pPr>
+          </w:p>
+        </w:tc>
+      </w:tr>
+    </w:tbl>
+    <w:p>
+      <w:pPr>
+        <w:rPr>
+          <w:lang w:val="es-AR"/>
+        </w:rPr>
+      </w:pPr>
+    </w:p>
+    <w:tbl>
+      <w:tblPr>
+        <w:tblStyle w:val="Tablaconcuadrcula"/>
+        <w:tblW w:w="0" w:type="auto"/>
+        <w:tblLook w:val="04A0" w:firstRow="1" w:lastRow="0" w:firstColumn="1" w:lastColumn="0" w:noHBand="0" w:noVBand="1"/>
+      </w:tblPr>
+      <w:tblGrid>
+        <w:gridCol w:w="2942"/>
+        <w:gridCol w:w="2943"/>
+      </w:tblGrid>
+      <w:tr>
+        <w:tc>
+          <w:tcPr>
+            <w:tcW w:w="5885" w:type="dxa"/>
+            <w:gridSpan w:val="2"/>
+          </w:tcPr>
+          <w:p>
+            <w:pPr>
+              <w:rPr>
+                <w:lang w:val="es-AR"/>
+              </w:rPr>
+            </w:pPr>
+            <w:r>
+              <w:rPr>
+                <w:lang w:val="es-AR"/>
+              </w:rPr>
+              <w:t xml:space="preserve">Criterios </w:t>
+            </w:r>
+            <w:r>
+              <w:rPr>
+                <w:lang w:val="es-AR"/>
+              </w:rPr>
+              <w:t>de aceptación Visualizar Alerta</w:t>
+            </w:r>
+            <w:r>
+              <w:rPr>
+                <w:lang w:val="es-AR"/>
+              </w:rPr>
+              <w:t xml:space="preserve"> (caso feliz)</w:t>
+            </w:r>
+          </w:p>
+        </w:tc>
+      </w:tr>
+      <w:tr>
+        <w:tc>
+          <w:tcPr>
+            <w:tcW w:w="2942" w:type="dxa"/>
+          </w:tcPr>
+          <w:p>
+            <w:proofErr w:type="spellStart"/>
+            <w:r>
+              <w:t>Hacer</w:t>
+            </w:r>
+            <w:proofErr w:type="spellEnd"/>
+          </w:p>
+        </w:tc>
+        <w:tc>
+          <w:tcPr>
+            <w:tcW w:w="2943" w:type="dxa"/>
+          </w:tcPr>
+          <w:p>
+            <w:proofErr w:type="spellStart"/>
+            <w:r>
+              <w:t>Egreso</w:t>
+            </w:r>
+            <w:proofErr w:type="spellEnd"/>
+            <w:r>
+              <w:t xml:space="preserve"> </w:t>
+            </w:r>
+            <w:proofErr w:type="spellStart"/>
+            <w:r>
+              <w:t>monetario</w:t>
+            </w:r>
+            <w:proofErr w:type="spellEnd"/>
+            <w:r>
+              <w:t xml:space="preserve"> de 5000</w:t>
+            </w:r>
+          </w:p>
+        </w:tc>
+      </w:tr>
+      <w:tr>
+        <w:tc>
+          <w:tcPr>
+            <w:tcW w:w="2942" w:type="dxa"/>
+          </w:tcPr>
+          <w:p>
+            <w:proofErr w:type="spellStart"/>
+            <w:r>
+              <w:t>Cuando</w:t>
+            </w:r>
+            <w:proofErr w:type="spellEnd"/>
+          </w:p>
+        </w:tc>
+        <w:tc>
+          <w:tcPr>
+            <w:tcW w:w="2943" w:type="dxa"/>
+          </w:tcPr>
+          <w:p>
+            <w:pPr>
+              <w:rPr>
+                <w:lang w:val="es-AR"/>
+              </w:rPr>
+            </w:pPr>
+            <w:r>
+              <w:rPr>
+                <w:lang w:val="es-AR"/>
+              </w:rPr>
+              <w:t xml:space="preserve">Tengo </w:t>
+            </w:r>
+            <w:r>
+              <w:rPr>
+                <w:lang w:val="es-AR"/>
+              </w:rPr>
+              <w:t>un saldo a favor de 9000</w:t>
+            </w:r>
+          </w:p>
+          <w:p>
+            <w:pPr>
+              <w:rPr>
+                <w:lang w:val="es-AR"/>
+              </w:rPr>
+            </w:pPr>
+          </w:p>
+        </w:tc>
+      </w:tr>
+      <w:tr>
+        <w:tc>
+          <w:tcPr>
+            <w:tcW w:w="2942" w:type="dxa"/>
+          </w:tcPr>
+          <w:p>
+            <w:proofErr w:type="spellStart"/>
+            <w:r>
+              <w:t>Luego</w:t>
+            </w:r>
+            <w:proofErr w:type="spellEnd"/>
+          </w:p>
+        </w:tc>
+        <w:tc>
+          <w:tcPr>
+            <w:tcW w:w="2943" w:type="dxa"/>
+          </w:tcPr>
+          <w:p>
+            <w:pPr>
+              <w:rPr>
+                <w:lang w:val="es-AR"/>
+              </w:rPr>
+            </w:pPr>
+            <w:r>
+              <w:rPr>
+                <w:lang w:val="es-AR"/>
+              </w:rPr>
+              <w:t xml:space="preserve">Como </w:t>
+            </w:r>
+            <w:r>
+              <w:rPr>
+                <w:lang w:val="es-AR"/>
+              </w:rPr>
+              <w:t>el cúmulo de gastos</w:t>
+            </w:r>
+            <w:r>
+              <w:rPr>
+                <w:lang w:val="es-AR"/>
+              </w:rPr>
+              <w:t xml:space="preserve"> que se ingresa representa </w:t>
+            </w:r>
+            <w:r>
+              <w:rPr>
+                <w:lang w:val="es-AR"/>
+              </w:rPr>
+              <w:t xml:space="preserve">menos que </w:t>
+            </w:r>
+            <w:r>
+              <w:rPr>
+                <w:lang w:val="es-AR"/>
+              </w:rPr>
+              <w:t>el total del saldo existente se</w:t>
+            </w:r>
+            <w:r>
+              <w:rPr>
+                <w:lang w:val="es-AR"/>
+              </w:rPr>
+              <w:t xml:space="preserve"> realiza la operación normalmente.</w:t>
+            </w:r>
+            <w:r>
+              <w:rPr>
+                <w:lang w:val="es-AR"/>
+              </w:rPr>
+              <w:t xml:space="preserve"> </w:t>
+            </w:r>
+          </w:p>
+        </w:tc>
+      </w:tr>
+      <w:tr>
+        <w:tc>
+          <w:tcPr>
+            <w:tcW w:w="2942" w:type="dxa"/>
+          </w:tcPr>
+          <w:p>
+            <w:pPr>
+              <w:rPr>
+                <w:lang w:val="es-AR"/>
+              </w:rPr>
+            </w:pPr>
+          </w:p>
+        </w:tc>
+        <w:tc>
+          <w:tcPr>
+            <w:tcW w:w="2943" w:type="dxa"/>
+          </w:tcPr>
+          <w:p>
+            <w:pPr>
+              <w:rPr>
+                <w:lang w:val="es-AR"/>
+              </w:rPr>
+            </w:pPr>
+            <w:r>
+              <w:rPr>
+                <w:lang w:val="es-AR"/>
+              </w:rPr>
+              <w:t>Se muestra el nuevo saldo de 4000.</w:t>
+            </w:r>
+          </w:p>
+        </w:tc>
+      </w:tr>
+    </w:tbl>
+    <w:p/>
+    <w:p>
+      <w:pPr>
+        <w:rPr>
+          <w:lang w:val="es-AR"/>
+        </w:rPr>
+      </w:pPr>
+      <w:r>
+        <w:rPr>
+          <w:lang w:val="es-AR"/>
+        </w:rPr>
+        <w:t>FALTA DESCRIBIR LAS TAREAS Y ASIGNAR LAS HORAS/</w:t>
+      </w:r>
+      <w:proofErr w:type="gramStart"/>
+      <w:r>
+        <w:rPr>
+          <w:lang w:val="es-AR"/>
+        </w:rPr>
+        <w:t>HOMBRE….</w:t>
+      </w:r>
+      <w:proofErr w:type="gramEnd"/>
+      <w:r>
+        <w:rPr>
+          <w:lang w:val="es-AR"/>
+        </w:rPr>
+        <w:t>(</w:t>
+      </w:r>
+      <w:r>
+        <w:rPr>
+          <w:lang w:val="es-AR"/>
+        </w:rPr>
+        <w:t>MUJER)</w:t>
+      </w:r>
+    </w:p>
+    <w:p>
+      <w:pPr>
+        <w:rPr>
+          <w:lang w:val="es-AR"/>
+        </w:rPr>
+      </w:pPr>
       <w:bookmarkStart w:id="0" w:name="_GoBack"/>
       <w:bookmarkEnd w:id="0"/>
     </w:p>

</xml_diff>